<commit_message>
add zksync server note
</commit_message>
<xml_diff>
--- a/zksync_server.docx
+++ b/zksync_server.docx
@@ -49,9 +49,9 @@
         </w:rPr>
         <w:drawing>
           <wp:inline distT="0" distB="0" distL="114300" distR="114300">
-            <wp:extent cx="4366895" cy="1211580"/>
-            <wp:effectExtent l="0" t="0" r="5080" b="8255"/>
-            <wp:docPr id="1" name="C9F754DE-2CAD-44b6-B708-469DEB6407EB-1" descr="C:/Users/35730/AppData/Local/Temp/wps.RitwBuwps"/>
+            <wp:extent cx="4366895" cy="1056005"/>
+            <wp:effectExtent l="0" t="0" r="5080" b="1905"/>
+            <wp:docPr id="1" name="C9F754DE-2CAD-44b6-B708-469DEB6407EB-1" descr="C:/Users/35730/AppData/Local/Temp/wps.PZzkTwwps"/>
             <wp:cNvGraphicFramePr>
               <a:graphicFrameLocks xmlns:a="http://schemas.openxmlformats.org/drawingml/2006/main" noChangeAspect="1"/>
             </wp:cNvGraphicFramePr>
@@ -59,7 +59,7 @@
               <a:graphicData uri="http://schemas.openxmlformats.org/drawingml/2006/picture">
                 <pic:pic xmlns:pic="http://schemas.openxmlformats.org/drawingml/2006/picture">
                   <pic:nvPicPr>
-                    <pic:cNvPr id="1" name="C9F754DE-2CAD-44b6-B708-469DEB6407EB-1" descr="C:/Users/35730/AppData/Local/Temp/wps.RitwBuwps"/>
+                    <pic:cNvPr id="1" name="C9F754DE-2CAD-44b6-B708-469DEB6407EB-1" descr="C:/Users/35730/AppData/Local/Temp/wps.PZzkTwwps"/>
                     <pic:cNvPicPr>
                       <a:picLocks noChangeAspect="1"/>
                     </pic:cNvPicPr>
@@ -73,7 +73,7 @@
                   <pic:spPr>
                     <a:xfrm>
                       <a:off x="0" y="0"/>
-                      <a:ext cx="4366895" cy="1211580"/>
+                      <a:ext cx="4366895" cy="1056005"/>
                     </a:xfrm>
                     <a:prstGeom prst="rect">
                       <a:avLst/>

</xml_diff>

<commit_message>
add zksync block revert
</commit_message>
<xml_diff>
--- a/zksync_server.docx
+++ b/zksync_server.docx
@@ -49,9 +49,9 @@
         </w:rPr>
         <w:drawing>
           <wp:inline distT="0" distB="0" distL="114300" distR="114300">
-            <wp:extent cx="4366895" cy="1056005"/>
-            <wp:effectExtent l="0" t="0" r="5080" b="1905"/>
-            <wp:docPr id="1" name="C9F754DE-2CAD-44b6-B708-469DEB6407EB-1" descr="C:/Users/35730/AppData/Local/Temp/wps.PZzkTwwps"/>
+            <wp:extent cx="2811780" cy="810895"/>
+            <wp:effectExtent l="0" t="0" r="5715" b="9525"/>
+            <wp:docPr id="1" name="C9F754DE-2CAD-44b6-B708-469DEB6407EB-1" descr="C:/Users/35730/AppData/Local/Temp/wps.UYxAuKwps"/>
             <wp:cNvGraphicFramePr>
               <a:graphicFrameLocks xmlns:a="http://schemas.openxmlformats.org/drawingml/2006/main" noChangeAspect="1"/>
             </wp:cNvGraphicFramePr>
@@ -59,7 +59,7 @@
               <a:graphicData uri="http://schemas.openxmlformats.org/drawingml/2006/picture">
                 <pic:pic xmlns:pic="http://schemas.openxmlformats.org/drawingml/2006/picture">
                   <pic:nvPicPr>
-                    <pic:cNvPr id="1" name="C9F754DE-2CAD-44b6-B708-469DEB6407EB-1" descr="C:/Users/35730/AppData/Local/Temp/wps.PZzkTwwps"/>
+                    <pic:cNvPr id="1" name="C9F754DE-2CAD-44b6-B708-469DEB6407EB-1" descr="C:/Users/35730/AppData/Local/Temp/wps.UYxAuKwps"/>
                     <pic:cNvPicPr>
                       <a:picLocks noChangeAspect="1"/>
                     </pic:cNvPicPr>
@@ -73,7 +73,7 @@
                   <pic:spPr>
                     <a:xfrm>
                       <a:off x="0" y="0"/>
-                      <a:ext cx="4366895" cy="1056005"/>
+                      <a:ext cx="2811780" cy="810895"/>
                     </a:xfrm>
                     <a:prstGeom prst="rect">
                       <a:avLst/>
@@ -130,9 +130,9 @@
         </w:rPr>
         <w:drawing>
           <wp:inline distT="0" distB="0" distL="114300" distR="114300">
-            <wp:extent cx="4445000" cy="837565"/>
-            <wp:effectExtent l="0" t="0" r="2540" b="4445"/>
-            <wp:docPr id="2" name="C9F754DE-2CAD-44b6-B708-469DEB6407EB-2" descr="C:/Users/35730/AppData/Local/Temp/wps.lQQlgPwps"/>
+            <wp:extent cx="4441190" cy="837565"/>
+            <wp:effectExtent l="0" t="0" r="6350" b="4445"/>
+            <wp:docPr id="2" name="C9F754DE-2CAD-44b6-B708-469DEB6407EB-2" descr="C:/Users/35730/AppData/Local/Temp/wps.FiyWWrwps"/>
             <wp:cNvGraphicFramePr>
               <a:graphicFrameLocks xmlns:a="http://schemas.openxmlformats.org/drawingml/2006/main" noChangeAspect="1"/>
             </wp:cNvGraphicFramePr>
@@ -140,7 +140,7 @@
               <a:graphicData uri="http://schemas.openxmlformats.org/drawingml/2006/picture">
                 <pic:pic xmlns:pic="http://schemas.openxmlformats.org/drawingml/2006/picture">
                   <pic:nvPicPr>
-                    <pic:cNvPr id="2" name="C9F754DE-2CAD-44b6-B708-469DEB6407EB-2" descr="C:/Users/35730/AppData/Local/Temp/wps.lQQlgPwps"/>
+                    <pic:cNvPr id="2" name="C9F754DE-2CAD-44b6-B708-469DEB6407EB-2" descr="C:/Users/35730/AppData/Local/Temp/wps.FiyWWrwps"/>
                     <pic:cNvPicPr>
                       <a:picLocks noChangeAspect="1"/>
                     </pic:cNvPicPr>
@@ -154,7 +154,7 @@
                   <pic:spPr>
                     <a:xfrm>
                       <a:off x="0" y="0"/>
-                      <a:ext cx="4445000" cy="837565"/>
+                      <a:ext cx="4441190" cy="837565"/>
                     </a:xfrm>
                     <a:prstGeom prst="rect">
                       <a:avLst/>
@@ -166,8 +166,94 @@
           </wp:inline>
         </w:drawing>
       </w:r>
+    </w:p>
+    <w:p>
+      <w:pPr>
+        <w:jc w:val="center"/>
+        <w:rPr>
+          <w:rFonts w:hint="default"/>
+          <w:lang w:val="en-US" w:eastAsia="zh-CN"/>
+        </w:rPr>
+      </w:pPr>
+    </w:p>
+    <w:p>
+      <w:pPr>
+        <w:jc w:val="center"/>
+        <w:rPr>
+          <w:rFonts w:hint="eastAsia"/>
+          <w:lang w:val="en-US" w:eastAsia="zh-CN"/>
+        </w:rPr>
+      </w:pPr>
+      <w:r>
+        <w:rPr>
+          <w:rFonts w:hint="eastAsia"/>
+          <w:lang w:val="en-US" w:eastAsia="zh-CN"/>
+        </w:rPr>
+        <w:t xml:space="preserve">Zksync block revert </w:t>
+      </w:r>
+    </w:p>
+    <w:p>
+      <w:pPr>
+        <w:jc w:val="center"/>
+        <w:rPr>
+          <w:rFonts w:hint="eastAsia"/>
+          <w:lang w:val="en-US" w:eastAsia="zh-CN"/>
+        </w:rPr>
+      </w:pPr>
       <w:bookmarkStart w:id="0" w:name="_GoBack"/>
-      <w:bookmarkEnd w:id="0"/>
+      <w:r>
+        <w:rPr>
+          <w:rFonts w:hint="eastAsia"/>
+          <w:lang w:val="en-US" w:eastAsia="zh-CN"/>
+        </w:rPr>
+        <w:drawing>
+          <wp:inline distT="0" distB="0" distL="114300" distR="114300">
+            <wp:extent cx="3695065" cy="1118870"/>
+            <wp:effectExtent l="0" t="0" r="7620" b="3810"/>
+            <wp:docPr id="3" name="C9F754DE-2CAD-44b6-B708-469DEB6407EB-3" descr="C:/Users/35730/AppData/Local/Temp/wps.GLlwBZwps"/>
+            <wp:cNvGraphicFramePr>
+              <a:graphicFrameLocks xmlns:a="http://schemas.openxmlformats.org/drawingml/2006/main" noChangeAspect="1"/>
+            </wp:cNvGraphicFramePr>
+            <a:graphic xmlns:a="http://schemas.openxmlformats.org/drawingml/2006/main">
+              <a:graphicData uri="http://schemas.openxmlformats.org/drawingml/2006/picture">
+                <pic:pic xmlns:pic="http://schemas.openxmlformats.org/drawingml/2006/picture">
+                  <pic:nvPicPr>
+                    <pic:cNvPr id="3" name="C9F754DE-2CAD-44b6-B708-469DEB6407EB-3" descr="C:/Users/35730/AppData/Local/Temp/wps.GLlwBZwps"/>
+                    <pic:cNvPicPr>
+                      <a:picLocks noChangeAspect="1"/>
+                    </pic:cNvPicPr>
+                  </pic:nvPicPr>
+                  <pic:blipFill>
+                    <a:blip r:embed="rId6"/>
+                    <a:stretch>
+                      <a:fillRect/>
+                    </a:stretch>
+                  </pic:blipFill>
+                  <pic:spPr>
+                    <a:xfrm>
+                      <a:off x="0" y="0"/>
+                      <a:ext cx="3695065" cy="1118870"/>
+                    </a:xfrm>
+                    <a:prstGeom prst="rect">
+                      <a:avLst/>
+                    </a:prstGeom>
+                  </pic:spPr>
+                </pic:pic>
+              </a:graphicData>
+            </a:graphic>
+          </wp:inline>
+        </w:drawing>
+      </w:r>
+    </w:p>
+    <w:bookmarkEnd w:id="0"/>
+    <w:p>
+      <w:pPr>
+        <w:jc w:val="center"/>
+        <w:rPr>
+          <w:rFonts w:hint="default"/>
+          <w:lang w:val="en-US" w:eastAsia="zh-CN"/>
+        </w:rPr>
+      </w:pPr>
     </w:p>
     <w:sectPr>
       <w:pgSz w:w="11906" w:h="16838"/>
@@ -745,6 +831,9 @@
     <extobj name="C9F754DE-2CAD-44b6-B708-469DEB6407EB-2">
       <extobjdata type="C9F754DE-2CAD-44b6-B708-469DEB6407EB" data="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"/>
     </extobj>
+    <extobj name="C9F754DE-2CAD-44b6-B708-469DEB6407EB-3">
+      <extobjdata type="C9F754DE-2CAD-44b6-B708-469DEB6407EB" data="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"/>
+    </extobj>
   </extobjs>
 </s:customData>
 </file>

</xml_diff>